<commit_message>
Fixed user manual image quality
</commit_message>
<xml_diff>
--- a/user-manual.docx
+++ b/user-manual.docx
@@ -78,7 +78,7 @@
           <w:r>
             <w:fldChar w:fldCharType="separate"/>
           </w:r>
-          <w:hyperlink w:anchor="_Toc15392343" w:history="1">
+          <w:hyperlink w:anchor="_Toc15407370" w:history="1">
             <w:r>
               <w:rPr>
                 <w:rStyle w:val="Hyperlink"/>
@@ -105,7 +105,7 @@
                 <w:noProof/>
                 <w:webHidden/>
               </w:rPr>
-              <w:instrText xml:space="preserve"> PAGEREF _Toc15392343 \h </w:instrText>
+              <w:instrText xml:space="preserve"> PAGEREF _Toc15407370 \h </w:instrText>
             </w:r>
             <w:r>
               <w:rPr>
@@ -148,7 +148,7 @@
               <w:lang w:eastAsia="en-ZA"/>
             </w:rPr>
           </w:pPr>
-          <w:hyperlink w:anchor="_Toc15392344" w:history="1">
+          <w:hyperlink w:anchor="_Toc15407371" w:history="1">
             <w:r>
               <w:rPr>
                 <w:rStyle w:val="Hyperlink"/>
@@ -175,7 +175,7 @@
                 <w:noProof/>
                 <w:webHidden/>
               </w:rPr>
-              <w:instrText xml:space="preserve"> PAGEREF _Toc15392344 \h </w:instrText>
+              <w:instrText xml:space="preserve"> PAGEREF _Toc15407371 \h </w:instrText>
             </w:r>
             <w:r>
               <w:rPr>
@@ -218,7 +218,7 @@
               <w:lang w:eastAsia="en-ZA"/>
             </w:rPr>
           </w:pPr>
-          <w:hyperlink w:anchor="_Toc15392345" w:history="1">
+          <w:hyperlink w:anchor="_Toc15407372" w:history="1">
             <w:r>
               <w:rPr>
                 <w:rStyle w:val="Hyperlink"/>
@@ -245,7 +245,7 @@
                 <w:noProof/>
                 <w:webHidden/>
               </w:rPr>
-              <w:instrText xml:space="preserve"> PAGEREF _Toc15392345 \h </w:instrText>
+              <w:instrText xml:space="preserve"> PAGEREF _Toc15407372 \h </w:instrText>
             </w:r>
             <w:r>
               <w:rPr>
@@ -288,7 +288,7 @@
               <w:lang w:eastAsia="en-ZA"/>
             </w:rPr>
           </w:pPr>
-          <w:hyperlink w:anchor="_Toc15392346" w:history="1">
+          <w:hyperlink w:anchor="_Toc15407373" w:history="1">
             <w:r>
               <w:rPr>
                 <w:rStyle w:val="Hyperlink"/>
@@ -315,7 +315,7 @@
                 <w:noProof/>
                 <w:webHidden/>
               </w:rPr>
-              <w:instrText xml:space="preserve"> PAGEREF _Toc15392346 \h </w:instrText>
+              <w:instrText xml:space="preserve"> PAGEREF _Toc15407373 \h </w:instrText>
             </w:r>
             <w:r>
               <w:rPr>
@@ -358,7 +358,7 @@
               <w:lang w:eastAsia="en-ZA"/>
             </w:rPr>
           </w:pPr>
-          <w:hyperlink w:anchor="_Toc15392347" w:history="1">
+          <w:hyperlink w:anchor="_Toc15407374" w:history="1">
             <w:r>
               <w:rPr>
                 <w:rStyle w:val="Hyperlink"/>
@@ -385,7 +385,7 @@
                 <w:noProof/>
                 <w:webHidden/>
               </w:rPr>
-              <w:instrText xml:space="preserve"> PAGEREF _Toc15392347 \h </w:instrText>
+              <w:instrText xml:space="preserve"> PAGEREF _Toc15407374 \h </w:instrText>
             </w:r>
             <w:r>
               <w:rPr>
@@ -428,7 +428,7 @@
               <w:lang w:eastAsia="en-ZA"/>
             </w:rPr>
           </w:pPr>
-          <w:hyperlink w:anchor="_Toc15392348" w:history="1">
+          <w:hyperlink w:anchor="_Toc15407375" w:history="1">
             <w:r>
               <w:rPr>
                 <w:rStyle w:val="Hyperlink"/>
@@ -455,7 +455,7 @@
                 <w:noProof/>
                 <w:webHidden/>
               </w:rPr>
-              <w:instrText xml:space="preserve"> PAGEREF _Toc15392348 \h </w:instrText>
+              <w:instrText xml:space="preserve"> PAGEREF _Toc15407375 \h </w:instrText>
             </w:r>
             <w:r>
               <w:rPr>
@@ -498,7 +498,7 @@
               <w:lang w:eastAsia="en-ZA"/>
             </w:rPr>
           </w:pPr>
-          <w:hyperlink w:anchor="_Toc15392349" w:history="1">
+          <w:hyperlink w:anchor="_Toc15407376" w:history="1">
             <w:r>
               <w:rPr>
                 <w:rStyle w:val="Hyperlink"/>
@@ -525,7 +525,7 @@
                 <w:noProof/>
                 <w:webHidden/>
               </w:rPr>
-              <w:instrText xml:space="preserve"> PAGEREF _Toc15392349 \h </w:instrText>
+              <w:instrText xml:space="preserve"> PAGEREF _Toc15407376 \h </w:instrText>
             </w:r>
             <w:r>
               <w:rPr>
@@ -568,7 +568,7 @@
               <w:lang w:eastAsia="en-ZA"/>
             </w:rPr>
           </w:pPr>
-          <w:hyperlink w:anchor="_Toc15392350" w:history="1">
+          <w:hyperlink w:anchor="_Toc15407377" w:history="1">
             <w:r>
               <w:rPr>
                 <w:rStyle w:val="Hyperlink"/>
@@ -595,7 +595,7 @@
                 <w:noProof/>
                 <w:webHidden/>
               </w:rPr>
-              <w:instrText xml:space="preserve"> PAGEREF _Toc15392350 \h </w:instrText>
+              <w:instrText xml:space="preserve"> PAGEREF _Toc15407377 \h </w:instrText>
             </w:r>
             <w:r>
               <w:rPr>
@@ -638,7 +638,7 @@
               <w:lang w:eastAsia="en-ZA"/>
             </w:rPr>
           </w:pPr>
-          <w:hyperlink w:anchor="_Toc15392351" w:history="1">
+          <w:hyperlink w:anchor="_Toc15407378" w:history="1">
             <w:r>
               <w:rPr>
                 <w:rStyle w:val="Hyperlink"/>
@@ -665,7 +665,7 @@
                 <w:noProof/>
                 <w:webHidden/>
               </w:rPr>
-              <w:instrText xml:space="preserve"> PAGEREF _Toc15392351 \h </w:instrText>
+              <w:instrText xml:space="preserve"> PAGEREF _Toc15407378 \h </w:instrText>
             </w:r>
             <w:r>
               <w:rPr>
@@ -708,7 +708,7 @@
               <w:lang w:eastAsia="en-ZA"/>
             </w:rPr>
           </w:pPr>
-          <w:hyperlink w:anchor="_Toc15392352" w:history="1">
+          <w:hyperlink w:anchor="_Toc15407379" w:history="1">
             <w:r>
               <w:rPr>
                 <w:rStyle w:val="Hyperlink"/>
@@ -735,7 +735,7 @@
                 <w:noProof/>
                 <w:webHidden/>
               </w:rPr>
-              <w:instrText xml:space="preserve"> PAGEREF _Toc15392352 \h </w:instrText>
+              <w:instrText xml:space="preserve"> PAGEREF _Toc15407379 \h </w:instrText>
             </w:r>
             <w:r>
               <w:rPr>
@@ -778,7 +778,7 @@
               <w:lang w:eastAsia="en-ZA"/>
             </w:rPr>
           </w:pPr>
-          <w:hyperlink w:anchor="_Toc15392353" w:history="1">
+          <w:hyperlink w:anchor="_Toc15407380" w:history="1">
             <w:r>
               <w:rPr>
                 <w:rStyle w:val="Hyperlink"/>
@@ -805,7 +805,7 @@
                 <w:noProof/>
                 <w:webHidden/>
               </w:rPr>
-              <w:instrText xml:space="preserve"> PAGEREF _Toc15392353 \h </w:instrText>
+              <w:instrText xml:space="preserve"> PAGEREF _Toc15407380 \h </w:instrText>
             </w:r>
             <w:r>
               <w:rPr>
@@ -848,7 +848,7 @@
               <w:lang w:eastAsia="en-ZA"/>
             </w:rPr>
           </w:pPr>
-          <w:hyperlink w:anchor="_Toc15392354" w:history="1">
+          <w:hyperlink w:anchor="_Toc15407381" w:history="1">
             <w:r>
               <w:rPr>
                 <w:rStyle w:val="Hyperlink"/>
@@ -875,7 +875,7 @@
                 <w:noProof/>
                 <w:webHidden/>
               </w:rPr>
-              <w:instrText xml:space="preserve"> PAGEREF _Toc15392354 \h </w:instrText>
+              <w:instrText xml:space="preserve"> PAGEREF _Toc15407381 \h </w:instrText>
             </w:r>
             <w:r>
               <w:rPr>
@@ -918,7 +918,7 @@
               <w:lang w:eastAsia="en-ZA"/>
             </w:rPr>
           </w:pPr>
-          <w:hyperlink w:anchor="_Toc15392355" w:history="1">
+          <w:hyperlink w:anchor="_Toc15407382" w:history="1">
             <w:r>
               <w:rPr>
                 <w:rStyle w:val="Hyperlink"/>
@@ -945,7 +945,7 @@
                 <w:noProof/>
                 <w:webHidden/>
               </w:rPr>
-              <w:instrText xml:space="preserve"> PAGEREF _Toc15392355 \h </w:instrText>
+              <w:instrText xml:space="preserve"> PAGEREF _Toc15407382 \h </w:instrText>
             </w:r>
             <w:r>
               <w:rPr>
@@ -988,7 +988,7 @@
               <w:lang w:eastAsia="en-ZA"/>
             </w:rPr>
           </w:pPr>
-          <w:hyperlink w:anchor="_Toc15392356" w:history="1">
+          <w:hyperlink w:anchor="_Toc15407383" w:history="1">
             <w:r>
               <w:rPr>
                 <w:rStyle w:val="Hyperlink"/>
@@ -1015,7 +1015,7 @@
                 <w:noProof/>
                 <w:webHidden/>
               </w:rPr>
-              <w:instrText xml:space="preserve"> PAGEREF _Toc15392356 \h </w:instrText>
+              <w:instrText xml:space="preserve"> PAGEREF _Toc15407383 \h </w:instrText>
             </w:r>
             <w:r>
               <w:rPr>
@@ -1058,7 +1058,7 @@
               <w:lang w:eastAsia="en-ZA"/>
             </w:rPr>
           </w:pPr>
-          <w:hyperlink w:anchor="_Toc15392357" w:history="1">
+          <w:hyperlink w:anchor="_Toc15407384" w:history="1">
             <w:r>
               <w:rPr>
                 <w:rStyle w:val="Hyperlink"/>
@@ -1085,7 +1085,7 @@
                 <w:noProof/>
                 <w:webHidden/>
               </w:rPr>
-              <w:instrText xml:space="preserve"> PAGEREF _Toc15392357 \h </w:instrText>
+              <w:instrText xml:space="preserve"> PAGEREF _Toc15407384 \h </w:instrText>
             </w:r>
             <w:r>
               <w:rPr>
@@ -1128,7 +1128,7 @@
               <w:lang w:eastAsia="en-ZA"/>
             </w:rPr>
           </w:pPr>
-          <w:hyperlink w:anchor="_Toc15392358" w:history="1">
+          <w:hyperlink w:anchor="_Toc15407385" w:history="1">
             <w:r>
               <w:rPr>
                 <w:rStyle w:val="Hyperlink"/>
@@ -1155,7 +1155,7 @@
                 <w:noProof/>
                 <w:webHidden/>
               </w:rPr>
-              <w:instrText xml:space="preserve"> PAGEREF _Toc15392358 \h </w:instrText>
+              <w:instrText xml:space="preserve"> PAGEREF _Toc15407385 \h </w:instrText>
             </w:r>
             <w:r>
               <w:rPr>
@@ -1198,7 +1198,7 @@
               <w:lang w:eastAsia="en-ZA"/>
             </w:rPr>
           </w:pPr>
-          <w:hyperlink w:anchor="_Toc15392359" w:history="1">
+          <w:hyperlink w:anchor="_Toc15407386" w:history="1">
             <w:r>
               <w:rPr>
                 <w:rStyle w:val="Hyperlink"/>
@@ -1225,7 +1225,7 @@
                 <w:noProof/>
                 <w:webHidden/>
               </w:rPr>
-              <w:instrText xml:space="preserve"> PAGEREF _Toc15392359 \h </w:instrText>
+              <w:instrText xml:space="preserve"> PAGEREF _Toc15407386 \h </w:instrText>
             </w:r>
             <w:r>
               <w:rPr>
@@ -1284,7 +1284,7 @@
       <w:pPr>
         <w:pStyle w:val="Heading1"/>
       </w:pPr>
-      <w:bookmarkStart w:id="0" w:name="_Toc15392343"/>
+      <w:bookmarkStart w:id="0" w:name="_Toc15407370"/>
       <w:r>
         <w:lastRenderedPageBreak/>
         <w:t>Accessing the application</w:t>
@@ -1314,7 +1314,7 @@
       <w:pPr>
         <w:pStyle w:val="Heading2"/>
       </w:pPr>
-      <w:bookmarkStart w:id="1" w:name="_Toc15392344"/>
+      <w:bookmarkStart w:id="1" w:name="_Toc15407371"/>
       <w:r>
         <w:t>Log In</w:t>
       </w:r>
@@ -1629,7 +1629,7 @@
       <w:pPr>
         <w:pStyle w:val="Heading1"/>
       </w:pPr>
-      <w:bookmarkStart w:id="2" w:name="_Toc15392345"/>
+      <w:bookmarkStart w:id="2" w:name="_Toc15407372"/>
       <w:r>
         <w:lastRenderedPageBreak/>
         <w:t>Editor page</w:t>
@@ -4460,7 +4460,7 @@
       <w:pPr>
         <w:pStyle w:val="Heading2"/>
       </w:pPr>
-      <w:bookmarkStart w:id="3" w:name="_Toc15392346"/>
+      <w:bookmarkStart w:id="3" w:name="_Toc15407373"/>
       <w:r>
         <w:lastRenderedPageBreak/>
         <w:t>Filtering</w:t>
@@ -4471,7 +4471,7 @@
       <w:pPr>
         <w:pStyle w:val="Heading3"/>
       </w:pPr>
-      <w:bookmarkStart w:id="4" w:name="_Toc15392347"/>
+      <w:bookmarkStart w:id="4" w:name="_Toc15407374"/>
       <w:r>
         <w:t>Search</w:t>
       </w:r>
@@ -4492,6 +4492,9 @@
         </w:rPr>
       </w:pPr>
       <w:r>
+        <w:rPr>
+          <w:noProof/>
+        </w:rPr>
         <w:drawing>
           <wp:inline distT="0" distB="0" distL="0" distR="0" wp14:anchorId="32F873D7" wp14:editId="55D92825">
             <wp:extent cx="2410161" cy="704948"/>
@@ -4629,7 +4632,6 @@
       <w:r>
         <w:t xml:space="preserve"> is the same as </w:t>
       </w:r>
-      <w:proofErr w:type="spellStart"/>
       <w:r>
         <w:rPr>
           <w:i/>
@@ -4637,7 +4639,6 @@
         </w:rPr>
         <w:t>matthew</w:t>
       </w:r>
-      <w:proofErr w:type="spellEnd"/>
       <w:r>
         <w:t>).</w:t>
       </w:r>
@@ -4654,6 +4655,9 @@
     </w:p>
     <w:p>
       <w:r>
+        <w:rPr>
+          <w:noProof/>
+        </w:rPr>
         <w:drawing>
           <wp:anchor distT="0" distB="0" distL="114300" distR="114300" simplePos="0" relativeHeight="251744256" behindDoc="0" locked="0" layoutInCell="1" allowOverlap="1" wp14:anchorId="5FE7A6F0" wp14:editId="68E3B728">
             <wp:simplePos x="0" y="0"/>
@@ -4726,7 +4730,7 @@
       <w:pPr>
         <w:pStyle w:val="Heading2"/>
       </w:pPr>
-      <w:bookmarkStart w:id="5" w:name="_Toc15392348"/>
+      <w:bookmarkStart w:id="5" w:name="_Toc15407375"/>
       <w:r>
         <w:rPr>
           <w:noProof/>
@@ -4827,7 +4831,7 @@
       <w:pPr>
         <w:pStyle w:val="Heading1"/>
       </w:pPr>
-      <w:bookmarkStart w:id="6" w:name="_Toc15392349"/>
+      <w:bookmarkStart w:id="6" w:name="_Toc15407376"/>
       <w:r>
         <w:lastRenderedPageBreak/>
         <w:t>Employee</w:t>
@@ -4939,7 +4943,19 @@
         <w:rPr>
           <w:noProof/>
         </w:rPr>
-        <w:t>Employees are represented in a hierarchy. Employees who do not report to anyone appear at the furthest left of the hierarchy.</w:t>
+        <w:t xml:space="preserve">Employees are represented in a hierarchy. Employees who do not report to anyone appear at the furthest </w:t>
+      </w:r>
+      <w:r>
+        <w:rPr>
+          <w:noProof/>
+        </w:rPr>
+        <w:t>top</w:t>
+      </w:r>
+      <w:r>
+        <w:rPr>
+          <w:noProof/>
+        </w:rPr>
+        <w:t xml:space="preserve"> of the hierarchy.</w:t>
       </w:r>
     </w:p>
     <w:p>
@@ -4955,6 +4971,9 @@
         <w:t>For example, consider Jane Doe in the following example:</w:t>
       </w:r>
       <w:r>
+        <w:rPr>
+          <w:noProof/>
+        </w:rPr>
         <mc:AlternateContent>
           <mc:Choice Requires="wps">
             <w:drawing>
@@ -5348,6 +5367,9 @@
         </mc:AlternateContent>
       </w:r>
       <w:r>
+        <w:rPr>
+          <w:noProof/>
+        </w:rPr>
         <mc:AlternateContent>
           <mc:Choice Requires="wps">
             <w:drawing>
@@ -5420,6 +5442,9 @@
     <w:p/>
     <w:p>
       <w:r>
+        <w:rPr>
+          <w:noProof/>
+        </w:rPr>
         <mc:AlternateContent>
           <mc:Choice Requires="wps">
             <w:drawing>
@@ -5489,6 +5514,9 @@
         </mc:AlternateContent>
       </w:r>
       <w:r>
+        <w:rPr>
+          <w:noProof/>
+        </w:rPr>
         <mc:AlternateContent>
           <mc:Choice Requires="wps">
             <w:drawing>
@@ -5798,6 +5826,9 @@
     </w:p>
     <w:p>
       <w:r>
+        <w:rPr>
+          <w:noProof/>
+        </w:rPr>
         <mc:AlternateContent>
           <mc:Choice Requires="wps">
             <w:drawing>
@@ -5867,6 +5898,9 @@
         </mc:AlternateContent>
       </w:r>
       <w:r>
+        <w:rPr>
+          <w:noProof/>
+        </w:rPr>
         <mc:AlternateContent>
           <mc:Choice Requires="wps">
             <w:drawing>
@@ -5982,6 +6016,9 @@
         </mc:AlternateContent>
       </w:r>
       <w:r>
+        <w:rPr>
+          <w:noProof/>
+        </w:rPr>
         <mc:AlternateContent>
           <mc:Choice Requires="wps">
             <w:drawing>
@@ -6053,6 +6090,9 @@
     </w:p>
     <w:p>
       <w:r>
+        <w:rPr>
+          <w:noProof/>
+        </w:rPr>
         <mc:AlternateContent>
           <mc:Choice Requires="wps">
             <w:drawing>
@@ -6122,6 +6162,9 @@
         </mc:AlternateContent>
       </w:r>
       <w:r>
+        <w:rPr>
+          <w:noProof/>
+        </w:rPr>
         <mc:AlternateContent>
           <mc:Choice Requires="wps">
             <w:drawing>
@@ -6239,6 +6282,9 @@
     </w:p>
     <w:p>
       <w:r>
+        <w:rPr>
+          <w:noProof/>
+        </w:rPr>
         <mc:AlternateContent>
           <mc:Choice Requires="wps">
             <w:drawing>
@@ -6311,6 +6357,9 @@
     <w:p/>
     <w:p>
       <w:r>
+        <w:rPr>
+          <w:noProof/>
+        </w:rPr>
         <mc:AlternateContent>
           <mc:Choice Requires="wps">
             <w:drawing>
@@ -6446,6 +6495,18 @@
       </w:r>
     </w:p>
     <w:p>
+      <w:pPr>
+        <w:tabs>
+          <w:tab w:val="left" w:pos="1520"/>
+        </w:tabs>
+      </w:pPr>
+      <w:r>
+        <w:t>John Smith reports to nobody.</w:t>
+      </w:r>
+      <w:bookmarkStart w:id="7" w:name="_GoBack"/>
+      <w:bookmarkEnd w:id="7"/>
+    </w:p>
+    <w:p>
       <w:r>
         <w:br w:type="page"/>
       </w:r>
@@ -6454,7 +6515,7 @@
       <w:pPr>
         <w:pStyle w:val="Heading2"/>
       </w:pPr>
-      <w:bookmarkStart w:id="7" w:name="_Toc15392350"/>
+      <w:bookmarkStart w:id="8" w:name="_Toc15407377"/>
       <w:r>
         <w:rPr>
           <w:noProof/>
@@ -6529,7 +6590,7 @@
       <w:r>
         <w:t>Employee</w:t>
       </w:r>
-      <w:bookmarkEnd w:id="7"/>
+      <w:bookmarkEnd w:id="8"/>
     </w:p>
     <w:p>
       <w:r>
@@ -6543,8 +6604,6 @@
       <w:r>
         <w:t>.</w:t>
       </w:r>
-      <w:bookmarkStart w:id="8" w:name="_GoBack"/>
-      <w:bookmarkEnd w:id="8"/>
     </w:p>
     <w:p>
       <w:pPr>
@@ -6662,7 +6721,7 @@
       <w:pPr>
         <w:pStyle w:val="Heading3"/>
       </w:pPr>
-      <w:bookmarkStart w:id="9" w:name="_Toc15392351"/>
+      <w:bookmarkStart w:id="9" w:name="_Toc15407378"/>
       <w:r>
         <w:t>Role field</w:t>
       </w:r>
@@ -6704,7 +6763,7 @@
       <w:pPr>
         <w:pStyle w:val="Heading3"/>
       </w:pPr>
-      <w:bookmarkStart w:id="10" w:name="_Toc15392352"/>
+      <w:bookmarkStart w:id="10" w:name="_Toc15407379"/>
       <w:r>
         <w:t>Reports to field</w:t>
       </w:r>
@@ -6719,7 +6778,7 @@
       <w:pPr>
         <w:pStyle w:val="Heading3"/>
       </w:pPr>
-      <w:bookmarkStart w:id="11" w:name="_Toc15392353"/>
+      <w:bookmarkStart w:id="11" w:name="_Toc15407380"/>
       <w:r>
         <w:t>Add employee</w:t>
       </w:r>
@@ -6764,7 +6823,7 @@
       <w:pPr>
         <w:pStyle w:val="Heading3"/>
       </w:pPr>
-      <w:bookmarkStart w:id="12" w:name="_Toc15392354"/>
+      <w:bookmarkStart w:id="12" w:name="_Toc15407381"/>
       <w:r>
         <w:t>Edit</w:t>
       </w:r>
@@ -6795,7 +6854,7 @@
       <w:pPr>
         <w:pStyle w:val="Heading3"/>
       </w:pPr>
-      <w:bookmarkStart w:id="13" w:name="_Toc15392355"/>
+      <w:bookmarkStart w:id="13" w:name="_Toc15407382"/>
       <w:r>
         <w:t>Save</w:t>
       </w:r>
@@ -6827,6 +6886,9 @@
     </w:p>
     <w:p>
       <w:r>
+        <w:rPr>
+          <w:noProof/>
+        </w:rPr>
         <w:drawing>
           <wp:inline distT="0" distB="0" distL="0" distR="0" wp14:anchorId="659A016A" wp14:editId="60353392">
             <wp:extent cx="4220164" cy="2476846"/>
@@ -6873,7 +6935,7 @@
       <w:pPr>
         <w:pStyle w:val="Heading1"/>
       </w:pPr>
-      <w:bookmarkStart w:id="14" w:name="_Toc15392356"/>
+      <w:bookmarkStart w:id="14" w:name="_Toc15407383"/>
       <w:r>
         <w:lastRenderedPageBreak/>
         <w:t>Employee Roles</w:t>
@@ -6886,6 +6948,9 @@
     <w:p/>
     <w:p>
       <w:r>
+        <w:rPr>
+          <w:noProof/>
+        </w:rPr>
         <w:drawing>
           <wp:anchor distT="0" distB="0" distL="114300" distR="114300" simplePos="0" relativeHeight="251734016" behindDoc="1" locked="0" layoutInCell="1" allowOverlap="1" wp14:anchorId="203A5CC5" wp14:editId="6C188729">
             <wp:simplePos x="0" y="0"/>
@@ -6944,8 +7009,11 @@
       <w:pPr>
         <w:pStyle w:val="Heading3"/>
       </w:pPr>
-      <w:bookmarkStart w:id="15" w:name="_Toc15392357"/>
-      <w:r>
+      <w:bookmarkStart w:id="15" w:name="_Toc15407384"/>
+      <w:r>
+        <w:rPr>
+          <w:noProof/>
+        </w:rPr>
         <w:drawing>
           <wp:anchor distT="0" distB="0" distL="114300" distR="114300" simplePos="0" relativeHeight="251735040" behindDoc="1" locked="0" layoutInCell="1" allowOverlap="1" wp14:anchorId="4C25F487" wp14:editId="218FC189">
             <wp:simplePos x="0" y="0"/>
@@ -7040,7 +7108,7 @@
       <w:pPr>
         <w:pStyle w:val="Heading2"/>
       </w:pPr>
-      <w:bookmarkStart w:id="16" w:name="_Toc15392358"/>
+      <w:bookmarkStart w:id="16" w:name="_Toc15407385"/>
       <w:r>
         <w:t>Editing a role</w:t>
       </w:r>
@@ -7048,6 +7116,9 @@
     </w:p>
     <w:p>
       <w:r>
+        <w:rPr>
+          <w:noProof/>
+        </w:rPr>
         <w:drawing>
           <wp:anchor distT="0" distB="0" distL="114300" distR="114300" simplePos="0" relativeHeight="251736064" behindDoc="1" locked="0" layoutInCell="1" allowOverlap="1" wp14:anchorId="19BA13BA" wp14:editId="1F3F5651">
             <wp:simplePos x="0" y="0"/>
@@ -7112,6 +7183,9 @@
     </w:p>
     <w:p>
       <w:r>
+        <w:rPr>
+          <w:noProof/>
+        </w:rPr>
         <w:drawing>
           <wp:inline distT="0" distB="0" distL="0" distR="0" wp14:anchorId="473981FC" wp14:editId="7C0F3494">
             <wp:extent cx="2867425" cy="1800476"/>
@@ -7151,6 +7225,9 @@
     </w:p>
     <w:p>
       <w:r>
+        <w:rPr>
+          <w:noProof/>
+        </w:rPr>
         <w:drawing>
           <wp:anchor distT="0" distB="0" distL="114300" distR="114300" simplePos="0" relativeHeight="251737088" behindDoc="1" locked="0" layoutInCell="1" allowOverlap="1" wp14:anchorId="0432284A" wp14:editId="4CDCD570">
             <wp:simplePos x="0" y="0"/>
@@ -7220,7 +7297,7 @@
       <w:pPr>
         <w:pStyle w:val="Heading3"/>
       </w:pPr>
-      <w:bookmarkStart w:id="17" w:name="_Toc15392359"/>
+      <w:bookmarkStart w:id="17" w:name="_Toc15407386"/>
       <w:r>
         <w:t>Deleting a role</w:t>
       </w:r>

</xml_diff>